<commit_message>
chore: experiment data record
</commit_message>
<xml_diff>
--- a/template/3th_report_template.docx
+++ b/template/3th_report_template.docx
@@ -18,7 +18,7 @@
           <w:sz w:val="28"/>
         </w:rPr>
         <w:drawing>
-          <wp:anchor distT="0" distB="0" distL="114300" distR="114300" simplePos="0" relativeHeight="251658240" behindDoc="0" locked="0" layoutInCell="1" allowOverlap="1" wp14:anchorId="15C381AE" wp14:editId="0852AB56">
+          <wp:anchor distT="0" distB="0" distL="114300" distR="114300" simplePos="0" relativeHeight="251658240" behindDoc="0" locked="0" layoutInCell="1" allowOverlap="1" wp14:anchorId="42A1B35A" wp14:editId="506A5152">
             <wp:simplePos x="0" y="0"/>
             <wp:positionH relativeFrom="margin">
               <wp:align>right</wp:align>
@@ -85,7 +85,7 @@
         <mc:AlternateContent>
           <mc:Choice Requires="wps">
             <w:drawing>
-              <wp:anchor distT="0" distB="0" distL="114300" distR="114300" simplePos="0" relativeHeight="251662336" behindDoc="0" locked="0" layoutInCell="1" allowOverlap="1" wp14:anchorId="181BB1F9" wp14:editId="7987629D">
+              <wp:anchor distT="0" distB="0" distL="114300" distR="114300" simplePos="0" relativeHeight="251662336" behindDoc="0" locked="0" layoutInCell="1" allowOverlap="1" wp14:anchorId="19BE9786" wp14:editId="3FC7B643">
                 <wp:simplePos x="0" y="0"/>
                 <wp:positionH relativeFrom="margin">
                   <wp:align>left</wp:align>
@@ -154,7 +154,7 @@
               </wp:anchor>
             </w:drawing>
           </mc:Choice>
-          <mc:Fallback xmlns:cx="http://schemas.microsoft.com/office/drawing/2014/chartex" xmlns:w16se="http://schemas.microsoft.com/office/word/2015/wordml/symex" xmlns:a14="http://schemas.microsoft.com/office/drawing/2010/main" xmlns:pic="http://schemas.openxmlformats.org/drawingml/2006/picture" xmlns:a="http://schemas.openxmlformats.org/drawingml/2006/main">
+          <mc:Fallback xmlns:a="http://schemas.openxmlformats.org/drawingml/2006/main" xmlns:pic="http://schemas.openxmlformats.org/drawingml/2006/picture" xmlns:a14="http://schemas.microsoft.com/office/drawing/2010/main" xmlns:w16se="http://schemas.microsoft.com/office/word/2015/wordml/symex" xmlns:cx="http://schemas.microsoft.com/office/drawing/2014/chartex">
             <w:pict>
               <v:line id="直接连接符 7" style="position:absolute;left:0;text-align:left;z-index:251662336;visibility:visible;mso-wrap-style:square;mso-width-percent:0;mso-wrap-distance-left:9pt;mso-wrap-distance-top:0;mso-wrap-distance-right:9pt;mso-wrap-distance-bottom:0;mso-position-horizontal:left;mso-position-horizontal-relative:margin;mso-position-vertical:absolute;mso-position-vertical-relative:text;mso-width-percent:0;mso-width-relative:margin" o:spid="_x0000_s1026" strokeweight="1.5pt" from="0,1.5pt" to="347.7pt,1.5pt" w14:anchorId="0A8D0525" o:gfxdata="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">
                 <v:stroke joinstyle="miter"/>
@@ -172,7 +172,7 @@
         <mc:AlternateContent>
           <mc:Choice Requires="wps">
             <w:drawing>
-              <wp:anchor distT="0" distB="0" distL="114300" distR="114300" simplePos="0" relativeHeight="251660288" behindDoc="0" locked="0" layoutInCell="1" allowOverlap="1" wp14:anchorId="59DF13F9" wp14:editId="5E0E29DF">
+              <wp:anchor distT="0" distB="0" distL="114300" distR="114300" simplePos="0" relativeHeight="251660288" behindDoc="0" locked="0" layoutInCell="1" allowOverlap="1" wp14:anchorId="71472713" wp14:editId="51B30707">
                 <wp:simplePos x="0" y="0"/>
                 <wp:positionH relativeFrom="margin">
                   <wp:align>left</wp:align>
@@ -242,7 +242,7 @@
           </mc:Choice>
           <mc:Fallback>
             <w:pict>
-              <v:shapetype w14:anchorId="59DF13F9" id="_x0000_t202" coordsize="21600,21600" o:spt="202" path="m,l,21600r21600,l21600,xe">
+              <v:shapetype w14:anchorId="71472713" id="_x0000_t202" coordsize="21600,21600" o:spt="202" path="m,l,21600r21600,l21600,xe">
                 <v:stroke joinstyle="miter"/>
                 <v:path gradientshapeok="t" o:connecttype="rect"/>
               </v:shapetype>
@@ -299,6 +299,8 @@
         </w:rPr>
         <w:t>报告</w:t>
       </w:r>
+      <w:bookmarkStart w:id="0" w:name="_GoBack"/>
+      <w:bookmarkEnd w:id="0"/>
     </w:p>
     <w:p>
       <w:pPr>
@@ -416,7 +418,7 @@
         <w:spacing w:line="40" w:lineRule="exact"/>
         <w:ind w:left="418" w:firstLineChars="0" w:firstLine="0"/>
         <w:rPr>
-          <w:rFonts w:ascii="SimSun" w:eastAsia="SimSun" w:hAnsi="SimSun" w:hint="eastAsia"/>
+          <w:rFonts w:ascii="SimSun" w:eastAsia="SimSun" w:hAnsi="SimSun"/>
           <w:b/>
           <w:sz w:val="32"/>
         </w:rPr>
@@ -597,10 +599,10 @@
                   <v:path o:extrusionok="f" gradientshapeok="t" o:connecttype="rect"/>
                   <o:lock v:ext="edit" aspectratio="t"/>
                 </v:shapetype>
-                <v:shape id="_x0000_i1026" type="#_x0000_t75" style="width:37.25pt;height:18.6pt" o:ole="">
+                <v:shape id="_x0000_i1025" type="#_x0000_t75" style="width:37.25pt;height:18.6pt" o:ole="">
                   <v:imagedata r:id="rId9" o:title=""/>
                 </v:shape>
-                <o:OLEObject Type="Embed" ProgID="Equation.DSMT4" ShapeID="_x0000_i1026" DrawAspect="Content" ObjectID="_1794039653" r:id="rId10"/>
+                <o:OLEObject Type="Embed" ProgID="Equation.DSMT4" ShapeID="_x0000_i1025" DrawAspect="Content" ObjectID="_1794129518" r:id="rId10"/>
               </w:object>
             </w:r>
           </w:p>
@@ -1321,8 +1323,6 @@
               </w:rPr>
               <w:t>循环周次</w:t>
             </w:r>
-            <w:bookmarkStart w:id="0" w:name="_GoBack"/>
-            <w:bookmarkEnd w:id="0"/>
           </w:p>
         </w:tc>
         <w:tc>
@@ -1375,10 +1375,10 @@
                 <w:szCs w:val="28"/>
               </w:rPr>
               <w:object w:dxaOrig="380" w:dyaOrig="260">
-                <v:shape id="_x0000_i1025" type="#_x0000_t75" style="width:18.6pt;height:12.4pt" o:ole="">
+                <v:shape id="_x0000_i1026" type="#_x0000_t75" style="width:18.6pt;height:12.4pt" o:ole="">
                   <v:imagedata r:id="rId11" o:title=""/>
                 </v:shape>
-                <o:OLEObject Type="Embed" ProgID="Equation.DSMT4" ShapeID="_x0000_i1025" DrawAspect="Content" ObjectID="_1794039654" r:id="rId12"/>
+                <o:OLEObject Type="Embed" ProgID="Equation.DSMT4" ShapeID="_x0000_i1026" DrawAspect="Content" ObjectID="_1794129519" r:id="rId12"/>
               </w:object>
             </w:r>
           </w:p>
@@ -1490,16 +1490,6 @@
     <w:p>
       <w:pPr>
         <w:spacing w:line="300" w:lineRule="auto"/>
-        <w:rPr>
-          <w:rFonts w:ascii="SimSun" w:eastAsia="SimSun" w:hAnsi="SimSun"/>
-          <w:b/>
-          <w:sz w:val="32"/>
-        </w:rPr>
-      </w:pPr>
-    </w:p>
-    <w:p>
-      <w:pPr>
-        <w:spacing w:line="300" w:lineRule="auto"/>
         <w:jc w:val="center"/>
         <w:rPr>
           <w:rFonts w:ascii="SimSun" w:eastAsia="SimSun" w:hAnsi="SimSun"/>
@@ -1543,7 +1533,7 @@
     <w:sectPr>
       <w:footerReference w:type="default" r:id="rId13"/>
       <w:pgSz w:w="11906" w:h="16838"/>
-      <w:pgMar w:top="1440" w:right="1800" w:bottom="1440" w:left="1800" w:header="850" w:footer="680" w:gutter="0"/>
+      <w:pgMar w:top="1440" w:right="1080" w:bottom="1440" w:left="1080" w:header="850" w:footer="680" w:gutter="0"/>
       <w:cols w:space="425"/>
       <w:docGrid w:type="lines" w:linePitch="312"/>
     </w:sectPr>
@@ -2959,7 +2949,7 @@
 </file>
 
 <file path=customXml/itemProps1.xml><?xml version="1.0" encoding="utf-8"?>
-<ds:datastoreItem xmlns:ds="http://schemas.openxmlformats.org/officeDocument/2006/customXml" ds:itemID="{580E441E-E554-47EB-9444-6F297326484A}">
+<ds:datastoreItem xmlns:ds="http://schemas.openxmlformats.org/officeDocument/2006/customXml" ds:itemID="{A7D2D2F0-212D-4B18-B1CF-94926C880B36}">
   <ds:schemaRefs>
     <ds:schemaRef ds:uri="http://schemas.openxmlformats.org/officeDocument/2006/bibliography"/>
   </ds:schemaRefs>

</xml_diff>

<commit_message>
chore: modify with doc report and main_window.xml copyright etc
</commit_message>
<xml_diff>
--- a/template/3th_report_template.docx
+++ b/template/3th_report_template.docx
@@ -10,73 +10,8 @@
           <w:sz w:val="44"/>
         </w:rPr>
       </w:pPr>
-      <w:r>
-        <w:rPr>
-          <w:rFonts w:ascii="Microsoft YaHei" w:eastAsia="Microsoft YaHei" w:hAnsi="Microsoft YaHei"/>
-          <w:b w:val="0"/>
-          <w:noProof/>
-          <w:sz w:val="28"/>
-        </w:rPr>
-        <w:drawing>
-          <wp:anchor distT="0" distB="0" distL="114300" distR="114300" simplePos="0" relativeHeight="251658240" behindDoc="0" locked="0" layoutInCell="1" allowOverlap="1" wp14:anchorId="42A1B35A" wp14:editId="506A5152">
-            <wp:simplePos x="0" y="0"/>
-            <wp:positionH relativeFrom="margin">
-              <wp:align>right</wp:align>
-            </wp:positionH>
-            <wp:positionV relativeFrom="paragraph">
-              <wp:posOffset>-434340</wp:posOffset>
-            </wp:positionV>
-            <wp:extent cx="857192" cy="837503"/>
-            <wp:effectExtent l="0" t="0" r="635" b="1270"/>
-            <wp:wrapNone/>
-            <wp:docPr id="2" name="图片 2"/>
-            <wp:cNvGraphicFramePr>
-              <a:graphicFrameLocks xmlns:a="http://schemas.openxmlformats.org/drawingml/2006/main" noChangeAspect="1"/>
-            </wp:cNvGraphicFramePr>
-            <a:graphic xmlns:a="http://schemas.openxmlformats.org/drawingml/2006/main">
-              <a:graphicData uri="http://schemas.openxmlformats.org/drawingml/2006/picture">
-                <pic:pic xmlns:pic="http://schemas.openxmlformats.org/drawingml/2006/picture">
-                  <pic:nvPicPr>
-                    <pic:cNvPr id="0" name="Picture 2"/>
-                    <pic:cNvPicPr>
-                      <a:picLocks noChangeAspect="1" noChangeArrowheads="1"/>
-                    </pic:cNvPicPr>
-                  </pic:nvPicPr>
-                  <pic:blipFill>
-                    <a:blip r:embed="rId8">
-                      <a:extLst>
-                        <a:ext uri="{28A0092B-C50C-407E-A947-70E740481C1C}">
-                          <a14:useLocalDpi xmlns:a14="http://schemas.microsoft.com/office/drawing/2010/main" val="0"/>
-                        </a:ext>
-                      </a:extLst>
-                    </a:blip>
-                    <a:srcRect/>
-                    <a:stretch>
-                      <a:fillRect/>
-                    </a:stretch>
-                  </pic:blipFill>
-                  <pic:spPr bwMode="auto">
-                    <a:xfrm>
-                      <a:off x="0" y="0"/>
-                      <a:ext cx="857192" cy="837503"/>
-                    </a:xfrm>
-                    <a:prstGeom prst="rect">
-                      <a:avLst/>
-                    </a:prstGeom>
-                    <a:noFill/>
-                  </pic:spPr>
-                </pic:pic>
-              </a:graphicData>
-            </a:graphic>
-            <wp14:sizeRelH relativeFrom="page">
-              <wp14:pctWidth>0</wp14:pctWidth>
-            </wp14:sizeRelH>
-            <wp14:sizeRelV relativeFrom="page">
-              <wp14:pctHeight>0</wp14:pctHeight>
-            </wp14:sizeRelV>
-          </wp:anchor>
-        </w:drawing>
-      </w:r>
+      <w:bookmarkStart w:id="0" w:name="_GoBack"/>
+      <w:bookmarkEnd w:id="0"/>
       <w:r>
         <w:rPr>
           <w:rFonts w:ascii="Microsoft YaHei" w:eastAsia="Microsoft YaHei" w:hAnsi="Microsoft YaHei"/>
@@ -154,9 +89,9 @@
               </wp:anchor>
             </w:drawing>
           </mc:Choice>
-          <mc:Fallback xmlns:a="http://schemas.openxmlformats.org/drawingml/2006/main" xmlns:pic="http://schemas.openxmlformats.org/drawingml/2006/picture" xmlns:a14="http://schemas.microsoft.com/office/drawing/2010/main" xmlns:w16se="http://schemas.microsoft.com/office/word/2015/wordml/symex" xmlns:cx="http://schemas.microsoft.com/office/drawing/2014/chartex">
+          <mc:Fallback>
             <w:pict>
-              <v:line id="直接连接符 7" style="position:absolute;left:0;text-align:left;z-index:251662336;visibility:visible;mso-wrap-style:square;mso-width-percent:0;mso-wrap-distance-left:9pt;mso-wrap-distance-top:0;mso-wrap-distance-right:9pt;mso-wrap-distance-bottom:0;mso-position-horizontal:left;mso-position-horizontal-relative:margin;mso-position-vertical:absolute;mso-position-vertical-relative:text;mso-width-percent:0;mso-width-relative:margin" o:spid="_x0000_s1026" strokeweight="1.5pt" from="0,1.5pt" to="347.7pt,1.5pt" w14:anchorId="0A8D0525" o:gfxdata="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">
+              <v:line w14:anchorId="10012878" id="直接连接符 7" o:spid="_x0000_s1026" style="position:absolute;z-index:251662336;visibility:visible;mso-wrap-style:square;mso-width-percent:0;mso-wrap-distance-left:9pt;mso-wrap-distance-top:0;mso-wrap-distance-right:9pt;mso-wrap-distance-bottom:0;mso-position-horizontal:left;mso-position-horizontal-relative:margin;mso-position-vertical:absolute;mso-position-vertical-relative:text;mso-width-percent:0;mso-width-relative:margin" from="0,1.5pt" to="347.7pt,1.5pt" o:gfxdata="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" strokeweight="1.5pt">
                 <v:stroke joinstyle="miter"/>
                 <w10:wrap anchorx="margin"/>
               </v:line>
@@ -299,8 +234,6 @@
         </w:rPr>
         <w:t>报告</w:t>
       </w:r>
-      <w:bookmarkStart w:id="0" w:name="_GoBack"/>
-      <w:bookmarkEnd w:id="0"/>
     </w:p>
     <w:p>
       <w:pPr>
@@ -599,10 +532,10 @@
                   <v:path o:extrusionok="f" gradientshapeok="t" o:connecttype="rect"/>
                   <o:lock v:ext="edit" aspectratio="t"/>
                 </v:shapetype>
-                <v:shape id="_x0000_i1025" type="#_x0000_t75" style="width:37.25pt;height:18.6pt" o:ole="">
-                  <v:imagedata r:id="rId9" o:title=""/>
+                <v:shape id="_x0000_i1025" type="#_x0000_t75" style="width:37.2pt;height:18.45pt" o:ole="">
+                  <v:imagedata r:id="rId8" o:title=""/>
                 </v:shape>
-                <o:OLEObject Type="Embed" ProgID="Equation.DSMT4" ShapeID="_x0000_i1025" DrawAspect="Content" ObjectID="_1794129518" r:id="rId10"/>
+                <o:OLEObject Type="Embed" ProgID="Equation.DSMT4" ShapeID="_x0000_i1025" DrawAspect="Content" ObjectID="_1804842822" r:id="rId9"/>
               </w:object>
             </w:r>
           </w:p>
@@ -1375,10 +1308,10 @@
                 <w:szCs w:val="28"/>
               </w:rPr>
               <w:object w:dxaOrig="380" w:dyaOrig="260">
-                <v:shape id="_x0000_i1026" type="#_x0000_t75" style="width:18.6pt;height:12.4pt" o:ole="">
-                  <v:imagedata r:id="rId11" o:title=""/>
+                <v:shape id="_x0000_i1026" type="#_x0000_t75" style="width:18.75pt;height:12.3pt" o:ole="">
+                  <v:imagedata r:id="rId10" o:title=""/>
                 </v:shape>
-                <o:OLEObject Type="Embed" ProgID="Equation.DSMT4" ShapeID="_x0000_i1026" DrawAspect="Content" ObjectID="_1794129519" r:id="rId12"/>
+                <o:OLEObject Type="Embed" ProgID="Equation.DSMT4" ShapeID="_x0000_i1026" DrawAspect="Content" ObjectID="_1804842823" r:id="rId11"/>
               </w:object>
             </w:r>
           </w:p>
@@ -1531,7 +1464,7 @@
       </w:r>
     </w:p>
     <w:sectPr>
-      <w:footerReference w:type="default" r:id="rId13"/>
+      <w:footerReference w:type="default" r:id="rId12"/>
       <w:pgSz w:w="11906" w:h="16838"/>
       <w:pgMar w:top="1440" w:right="1080" w:bottom="1440" w:left="1080" w:header="850" w:footer="680" w:gutter="0"/>
       <w:cols w:space="425"/>
@@ -1681,7 +1614,7 @@
                                   <w:sz w:val="22"/>
                                   <w:lang w:val="zh-CN"/>
                                 </w:rPr>
-                                <w:t>2</w:t>
+                                <w:t>1</w:t>
                               </w:r>
                               <w:r>
                                 <w:rPr>
@@ -1814,7 +1747,7 @@
                             <w:sz w:val="22"/>
                             <w:lang w:val="zh-CN"/>
                           </w:rPr>
-                          <w:t>2</w:t>
+                          <w:t>1</w:t>
                         </w:r>
                         <w:r>
                           <w:rPr>
@@ -2949,7 +2882,7 @@
 </file>
 
 <file path=customXml/itemProps1.xml><?xml version="1.0" encoding="utf-8"?>
-<ds:datastoreItem xmlns:ds="http://schemas.openxmlformats.org/officeDocument/2006/customXml" ds:itemID="{A7D2D2F0-212D-4B18-B1CF-94926C880B36}">
+<ds:datastoreItem xmlns:ds="http://schemas.openxmlformats.org/officeDocument/2006/customXml" ds:itemID="{F925BA55-DFFC-4EFF-832C-93E663C5C2DD}">
   <ds:schemaRefs>
     <ds:schemaRef ds:uri="http://schemas.openxmlformats.org/officeDocument/2006/bibliography"/>
   </ds:schemaRefs>

</xml_diff>